<commit_message>
Completed assignments and they are passed
</commit_message>
<xml_diff>
--- a/Documents/Modell resultat.docx
+++ b/Documents/Modell resultat.docx
@@ -202,39 +202,670 @@
             <w:r>
               <w:t>84,1%</w:t>
             </w:r>
+          </w:p>
+        </w:tc>
+      </w:tr>
+      <w:tr>
+        <w:tc>
+          <w:tcPr>
+            <w:tcW w:w="3020" w:type="dxa"/>
+          </w:tcPr>
+          <w:p>
+            <w:r>
+              <w:t>Modell 3</w:t>
+            </w:r>
+          </w:p>
+        </w:tc>
+        <w:tc>
+          <w:tcPr>
+            <w:tcW w:w="3021" w:type="dxa"/>
+          </w:tcPr>
+          <w:p>
+            <w:r>
+              <w:t>Utan</w:t>
+            </w:r>
+          </w:p>
+        </w:tc>
+        <w:tc>
+          <w:tcPr>
+            <w:tcW w:w="3021" w:type="dxa"/>
+          </w:tcPr>
+          <w:p>
+            <w:r>
+              <w:t>91,6%</w:t>
+            </w:r>
+          </w:p>
+        </w:tc>
+      </w:tr>
+    </w:tbl>
+    <w:p/>
+    <w:p/>
+    <w:p>
+      <w:r>
+        <w:t>Labb 6 resultat</w:t>
+      </w:r>
+    </w:p>
+    <w:tbl>
+      <w:tblPr>
+        <w:tblStyle w:val="Tabellrutnt"/>
+        <w:tblW w:w="9634" w:type="dxa"/>
+        <w:tblLook w:val="04A0" w:firstRow="1" w:lastRow="0" w:firstColumn="1" w:lastColumn="0" w:noHBand="0" w:noVBand="1"/>
+      </w:tblPr>
+      <w:tblGrid>
+        <w:gridCol w:w="1117"/>
+        <w:gridCol w:w="2127"/>
+        <w:gridCol w:w="6390"/>
+      </w:tblGrid>
+      <w:tr>
+        <w:tc>
+          <w:tcPr>
+            <w:tcW w:w="1117" w:type="dxa"/>
+          </w:tcPr>
+          <w:p>
+            <w:r>
+              <w:t>Modell</w:t>
+            </w:r>
+          </w:p>
+        </w:tc>
+        <w:tc>
+          <w:tcPr>
+            <w:tcW w:w="2127" w:type="dxa"/>
+          </w:tcPr>
+          <w:p>
+            <w:r>
+              <w:t>Med eller utan label</w:t>
+            </w:r>
+          </w:p>
+        </w:tc>
+        <w:tc>
+          <w:tcPr>
+            <w:tcW w:w="6390" w:type="dxa"/>
+          </w:tcPr>
+          <w:p>
+            <w:r>
+              <w:t>Resultat</w:t>
+            </w:r>
+          </w:p>
+        </w:tc>
+      </w:tr>
+      <w:tr>
+        <w:tc>
+          <w:tcPr>
+            <w:tcW w:w="1117" w:type="dxa"/>
+          </w:tcPr>
+          <w:p>
+            <w:r>
+              <w:t>Modell 1</w:t>
+            </w:r>
+          </w:p>
+        </w:tc>
+        <w:tc>
+          <w:tcPr>
+            <w:tcW w:w="2127" w:type="dxa"/>
+          </w:tcPr>
+          <w:p>
+            <w:r>
+              <w:t>Med</w:t>
+            </w:r>
+          </w:p>
+        </w:tc>
+        <w:tc>
+          <w:tcPr>
+            <w:tcW w:w="6390" w:type="dxa"/>
+          </w:tcPr>
+          <w:p>
+            <w:r>
+              <w:t>Labeled   attachment score: 3015 / 5021 * 100 = 60.05 %</w:t>
+            </w:r>
+          </w:p>
+          <w:p>
+            <w:r>
+              <w:t>Unlabeled attachment score: 3662 / 5021 * 100 = 72.93 %</w:t>
+            </w:r>
+          </w:p>
+          <w:p>
+            <w:r>
+              <w:t>Label accuracy score:       3173 / 5021 * 100 = 63.19 %</w:t>
+            </w:r>
+          </w:p>
+        </w:tc>
+      </w:tr>
+      <w:tr>
+        <w:tc>
+          <w:tcPr>
+            <w:tcW w:w="1117" w:type="dxa"/>
+          </w:tcPr>
+          <w:p>
+            <w:r>
+              <w:t>Modell 1</w:t>
+            </w:r>
+          </w:p>
+        </w:tc>
+        <w:tc>
+          <w:tcPr>
+            <w:tcW w:w="2127" w:type="dxa"/>
+          </w:tcPr>
+          <w:p>
+            <w:r>
+              <w:t>Utan</w:t>
+            </w:r>
+          </w:p>
+        </w:tc>
+        <w:tc>
+          <w:tcPr>
+            <w:tcW w:w="6390" w:type="dxa"/>
+          </w:tcPr>
+          <w:p>
+            <w:pPr>
+              <w:rPr>
+                <w:lang w:val="en-US"/>
+              </w:rPr>
+            </w:pPr>
+            <w:r>
+              <w:rPr>
+                <w:lang w:val="en-US"/>
+              </w:rPr>
+              <w:t>Labeled   attachment score: 23/5021 * 100 = 0.46%</w:t>
+            </w:r>
+          </w:p>
+          <w:p>
+            <w:pPr>
+              <w:rPr>
+                <w:lang w:val="en-US"/>
+              </w:rPr>
+            </w:pPr>
+            <w:r>
+              <w:rPr>
+                <w:lang w:val="en-US"/>
+              </w:rPr>
+              <w:t>Unlabeled attachment score: 4071/5021*100 = 81.08%</w:t>
+            </w:r>
+          </w:p>
+          <w:p>
+            <w:r>
+              <w:t xml:space="preserve">Label accuracy score:       </w:t>
+            </w:r>
+            <w:r>
+              <w:t>23/5021*100 = 0.46%</w:t>
+            </w:r>
+          </w:p>
+        </w:tc>
+      </w:tr>
+      <w:tr>
+        <w:tc>
+          <w:tcPr>
+            <w:tcW w:w="1117" w:type="dxa"/>
+          </w:tcPr>
+          <w:p>
+            <w:r>
+              <w:t>Modell 2</w:t>
+            </w:r>
+          </w:p>
+        </w:tc>
+        <w:tc>
+          <w:tcPr>
+            <w:tcW w:w="2127" w:type="dxa"/>
+          </w:tcPr>
+          <w:p>
+            <w:r>
+              <w:t>Med</w:t>
+            </w:r>
+          </w:p>
+        </w:tc>
+        <w:tc>
+          <w:tcPr>
+            <w:tcW w:w="6390" w:type="dxa"/>
+          </w:tcPr>
+          <w:p>
+            <w:pPr>
+              <w:rPr>
+                <w:lang w:val="en-US"/>
+              </w:rPr>
+            </w:pPr>
+            <w:r>
+              <w:rPr>
+                <w:lang w:val="en-US"/>
+              </w:rPr>
+              <w:t>Labeled   attachment score: 3421/5021 * 100 = 68.13%</w:t>
+            </w:r>
+          </w:p>
+          <w:p>
+            <w:pPr>
+              <w:rPr>
+                <w:lang w:val="en-US"/>
+              </w:rPr>
+            </w:pPr>
+            <w:r>
+              <w:rPr>
+                <w:lang w:val="en-US"/>
+              </w:rPr>
+              <w:t xml:space="preserve">Unlabeled attachment score: 4042/5021 * 100 = </w:t>
+            </w:r>
+            <w:r>
+              <w:rPr>
+                <w:lang w:val="en-US"/>
+              </w:rPr>
+              <w:t>80.50%</w:t>
+            </w:r>
+          </w:p>
+          <w:p>
+            <w:pPr>
+              <w:rPr>
+                <w:lang w:val="en-US"/>
+              </w:rPr>
+            </w:pPr>
+            <w:r>
+              <w:rPr>
+                <w:lang w:val="en-US"/>
+              </w:rPr>
+              <w:t xml:space="preserve">Label accuracy score:       </w:t>
+            </w:r>
+            <w:r>
+              <w:rPr>
+                <w:lang w:val="en-US"/>
+              </w:rPr>
+              <w:t>3553/5021 * 100 = 70.76%</w:t>
+            </w:r>
+          </w:p>
+        </w:tc>
+      </w:tr>
+      <w:tr>
+        <w:tc>
+          <w:tcPr>
+            <w:tcW w:w="1117" w:type="dxa"/>
+          </w:tcPr>
+          <w:p>
+            <w:r>
+              <w:t>Modell 2</w:t>
+            </w:r>
+          </w:p>
+        </w:tc>
+        <w:tc>
+          <w:tcPr>
+            <w:tcW w:w="2127" w:type="dxa"/>
+          </w:tcPr>
+          <w:p>
+            <w:r>
+              <w:t>Utan</w:t>
+            </w:r>
+          </w:p>
+        </w:tc>
+        <w:tc>
+          <w:tcPr>
+            <w:tcW w:w="6390" w:type="dxa"/>
+          </w:tcPr>
+          <w:p>
+            <w:pPr>
+              <w:rPr>
+                <w:lang w:val="en-US"/>
+              </w:rPr>
+            </w:pPr>
+            <w:r>
+              <w:rPr>
+                <w:lang w:val="en-US"/>
+              </w:rPr>
+              <w:t xml:space="preserve">Labeled   attachment score: </w:t>
+            </w:r>
+            <w:r>
+              <w:rPr>
+                <w:lang w:val="en-US"/>
+              </w:rPr>
+              <w:t>23</w:t>
+            </w:r>
+            <w:r>
+              <w:rPr>
+                <w:lang w:val="en-US"/>
+              </w:rPr>
+              <w:t xml:space="preserve">/5021 * 100 = </w:t>
+            </w:r>
+            <w:r>
+              <w:rPr>
+                <w:lang w:val="en-US"/>
+              </w:rPr>
+              <w:t>0.46</w:t>
+            </w:r>
+            <w:r>
+              <w:rPr>
+                <w:lang w:val="en-US"/>
+              </w:rPr>
+              <w:t>%</w:t>
+            </w:r>
+          </w:p>
+          <w:p>
+            <w:pPr>
+              <w:rPr>
+                <w:lang w:val="en-US"/>
+              </w:rPr>
+            </w:pPr>
+            <w:r>
+              <w:rPr>
+                <w:lang w:val="en-US"/>
+              </w:rPr>
+              <w:t xml:space="preserve">Unlabeled attachment score: </w:t>
+            </w:r>
+            <w:r>
+              <w:rPr>
+                <w:lang w:val="en-US"/>
+              </w:rPr>
+              <w:t>4071</w:t>
+            </w:r>
+            <w:r>
+              <w:rPr>
+                <w:lang w:val="en-US"/>
+              </w:rPr>
+              <w:t xml:space="preserve">/5021 * 100 = </w:t>
+            </w:r>
+            <w:r>
+              <w:rPr>
+                <w:lang w:val="en-US"/>
+              </w:rPr>
+              <w:t>81.08</w:t>
+            </w:r>
+            <w:r>
+              <w:rPr>
+                <w:lang w:val="en-US"/>
+              </w:rPr>
+              <w:t>%</w:t>
+            </w:r>
+          </w:p>
+          <w:p>
+            <w:r>
+              <w:rPr>
+                <w:lang w:val="en-US"/>
+              </w:rPr>
+              <w:t xml:space="preserve">Label accuracy score:       </w:t>
+            </w:r>
+            <w:r>
+              <w:rPr>
+                <w:lang w:val="en-US"/>
+              </w:rPr>
+              <w:t>23</w:t>
+            </w:r>
+            <w:r>
+              <w:rPr>
+                <w:lang w:val="en-US"/>
+              </w:rPr>
+              <w:t xml:space="preserve">/5021 * 100 = </w:t>
+            </w:r>
+            <w:r>
+              <w:rPr>
+                <w:lang w:val="en-US"/>
+              </w:rPr>
+              <w:t>0.46</w:t>
+            </w:r>
+            <w:r>
+              <w:rPr>
+                <w:lang w:val="en-US"/>
+              </w:rPr>
+              <w:t>%</w:t>
+            </w:r>
+          </w:p>
+        </w:tc>
+      </w:tr>
+      <w:tr>
+        <w:tc>
+          <w:tcPr>
+            <w:tcW w:w="1117" w:type="dxa"/>
+          </w:tcPr>
+          <w:p>
+            <w:r>
+              <w:t>Modell 3</w:t>
+            </w:r>
+          </w:p>
+        </w:tc>
+        <w:tc>
+          <w:tcPr>
+            <w:tcW w:w="2127" w:type="dxa"/>
+          </w:tcPr>
+          <w:p>
+            <w:r>
+              <w:t>Med</w:t>
+            </w:r>
+          </w:p>
+        </w:tc>
+        <w:tc>
+          <w:tcPr>
+            <w:tcW w:w="6390" w:type="dxa"/>
+          </w:tcPr>
+          <w:p>
+            <w:pPr>
+              <w:rPr>
+                <w:lang w:val="en-US"/>
+              </w:rPr>
+            </w:pPr>
+            <w:r>
+              <w:rPr>
+                <w:lang w:val="en-US"/>
+              </w:rPr>
+              <w:t xml:space="preserve">Labeled   attachment score: </w:t>
+            </w:r>
+            <w:r>
+              <w:rPr>
+                <w:lang w:val="en-US"/>
+              </w:rPr>
+              <w:t>3075</w:t>
+            </w:r>
+            <w:r>
+              <w:rPr>
+                <w:lang w:val="en-US"/>
+              </w:rPr>
+              <w:t xml:space="preserve">/5021 * 100 = </w:t>
+            </w:r>
+            <w:r>
+              <w:rPr>
+                <w:lang w:val="en-US"/>
+              </w:rPr>
+              <w:t>61.24</w:t>
+            </w:r>
+            <w:r>
+              <w:rPr>
+                <w:lang w:val="en-US"/>
+              </w:rPr>
+              <w:t>%</w:t>
+            </w:r>
+          </w:p>
+          <w:p>
+            <w:pPr>
+              <w:rPr>
+                <w:lang w:val="en-US"/>
+              </w:rPr>
+            </w:pPr>
+            <w:r>
+              <w:rPr>
+                <w:lang w:val="en-US"/>
+              </w:rPr>
+              <w:t xml:space="preserve">Unlabeled attachment score: </w:t>
+            </w:r>
+            <w:r>
+              <w:rPr>
+                <w:lang w:val="en-US"/>
+              </w:rPr>
+              <w:t>3681</w:t>
+            </w:r>
+            <w:r>
+              <w:rPr>
+                <w:lang w:val="en-US"/>
+              </w:rPr>
+              <w:t xml:space="preserve">/5021 * 100 = </w:t>
+            </w:r>
+            <w:r>
+              <w:rPr>
+                <w:lang w:val="en-US"/>
+              </w:rPr>
+              <w:t>73.31</w:t>
+            </w:r>
+            <w:r>
+              <w:rPr>
+                <w:lang w:val="en-US"/>
+              </w:rPr>
+              <w:t>%</w:t>
+            </w:r>
+          </w:p>
+          <w:p>
+            <w:r>
+              <w:rPr>
+                <w:lang w:val="en-US"/>
+              </w:rPr>
+              <w:t xml:space="preserve">Label accuracy score:       </w:t>
+            </w:r>
+            <w:r>
+              <w:rPr>
+                <w:lang w:val="en-US"/>
+              </w:rPr>
+              <w:t>3220</w:t>
+            </w:r>
+            <w:r>
+              <w:rPr>
+                <w:lang w:val="en-US"/>
+              </w:rPr>
+              <w:t xml:space="preserve">/5021 * 100 = </w:t>
+            </w:r>
+            <w:r>
+              <w:rPr>
+                <w:lang w:val="en-US"/>
+              </w:rPr>
+              <w:t>64.13</w:t>
+            </w:r>
+            <w:r>
+              <w:rPr>
+                <w:lang w:val="en-US"/>
+              </w:rPr>
+              <w:t>%</w:t>
+            </w:r>
+          </w:p>
+        </w:tc>
+      </w:tr>
+      <w:tr>
+        <w:tc>
+          <w:tcPr>
+            <w:tcW w:w="1117" w:type="dxa"/>
+          </w:tcPr>
+          <w:p>
+            <w:r>
+              <w:t>Modell 3</w:t>
+            </w:r>
+          </w:p>
+        </w:tc>
+        <w:tc>
+          <w:tcPr>
+            <w:tcW w:w="2127" w:type="dxa"/>
+          </w:tcPr>
+          <w:p>
+            <w:r>
+              <w:t>Utan</w:t>
+            </w:r>
+          </w:p>
+        </w:tc>
+        <w:tc>
+          <w:tcPr>
+            <w:tcW w:w="6390" w:type="dxa"/>
+          </w:tcPr>
+          <w:p>
+            <w:pPr>
+              <w:rPr>
+                <w:lang w:val="en-US"/>
+              </w:rPr>
+            </w:pPr>
+            <w:r>
+              <w:rPr>
+                <w:lang w:val="en-US"/>
+              </w:rPr>
+              <w:t xml:space="preserve">Labeled   attachment score: </w:t>
+            </w:r>
+            <w:r>
+              <w:rPr>
+                <w:lang w:val="en-US"/>
+              </w:rPr>
+              <w:t>23</w:t>
+            </w:r>
+            <w:r>
+              <w:rPr>
+                <w:lang w:val="en-US"/>
+              </w:rPr>
+              <w:t xml:space="preserve">/5021 * 100 = </w:t>
+            </w:r>
+            <w:r>
+              <w:rPr>
+                <w:lang w:val="en-US"/>
+              </w:rPr>
+              <w:t>0.46</w:t>
+            </w:r>
+            <w:r>
+              <w:rPr>
+                <w:lang w:val="en-US"/>
+              </w:rPr>
+              <w:t>%</w:t>
+            </w:r>
+          </w:p>
+          <w:p>
+            <w:pPr>
+              <w:rPr>
+                <w:lang w:val="en-US"/>
+              </w:rPr>
+            </w:pPr>
+            <w:r>
+              <w:rPr>
+                <w:lang w:val="en-US"/>
+              </w:rPr>
+              <w:t xml:space="preserve">Unlabeled attachment score: </w:t>
+            </w:r>
+            <w:r>
+              <w:rPr>
+                <w:lang w:val="en-US"/>
+              </w:rPr>
+              <w:t>3709</w:t>
+            </w:r>
+            <w:r>
+              <w:rPr>
+                <w:lang w:val="en-US"/>
+              </w:rPr>
+              <w:t xml:space="preserve">/5021 * 100 = </w:t>
+            </w:r>
+            <w:r>
+              <w:rPr>
+                <w:lang w:val="en-US"/>
+              </w:rPr>
+              <w:t>73.87</w:t>
+            </w:r>
+            <w:r>
+              <w:rPr>
+                <w:lang w:val="en-US"/>
+              </w:rPr>
+              <w:t>%</w:t>
+            </w:r>
+          </w:p>
+          <w:p>
+            <w:r>
+              <w:rPr>
+                <w:lang w:val="en-US"/>
+              </w:rPr>
+              <w:t xml:space="preserve">Label accuracy score:       </w:t>
+            </w:r>
+            <w:r>
+              <w:rPr>
+                <w:lang w:val="en-US"/>
+              </w:rPr>
+              <w:t>23</w:t>
+            </w:r>
+            <w:r>
+              <w:rPr>
+                <w:lang w:val="en-US"/>
+              </w:rPr>
+              <w:t xml:space="preserve">/5021 * 100 = </w:t>
+            </w:r>
+            <w:r>
+              <w:rPr>
+                <w:lang w:val="en-US"/>
+              </w:rPr>
+              <w:t>0.46</w:t>
+            </w:r>
             <w:bookmarkStart w:id="0" w:name="_GoBack"/>
             <w:bookmarkEnd w:id="0"/>
-          </w:p>
-        </w:tc>
-      </w:tr>
-      <w:tr>
-        <w:tc>
-          <w:tcPr>
-            <w:tcW w:w="3020" w:type="dxa"/>
-          </w:tcPr>
-          <w:p>
-            <w:r>
-              <w:t>Modell 3</w:t>
-            </w:r>
-          </w:p>
-        </w:tc>
-        <w:tc>
-          <w:tcPr>
-            <w:tcW w:w="3021" w:type="dxa"/>
-          </w:tcPr>
-          <w:p>
-            <w:r>
-              <w:t>Utan</w:t>
-            </w:r>
-          </w:p>
-        </w:tc>
-        <w:tc>
-          <w:tcPr>
-            <w:tcW w:w="3021" w:type="dxa"/>
-          </w:tcPr>
-          <w:p>
-            <w:r>
-              <w:t>91,6%</w:t>
+            <w:r>
+              <w:rPr>
+                <w:lang w:val="en-US"/>
+              </w:rPr>
+              <w:t>%</w:t>
             </w:r>
           </w:p>
         </w:tc>
@@ -691,6 +1322,59 @@
       </w:tblBorders>
     </w:tblPr>
   </w:style>
+  <w:style w:type="paragraph" w:styleId="HTML-frformaterad">
+    <w:name w:val="HTML Preformatted"/>
+    <w:basedOn w:val="Normal"/>
+    <w:link w:val="HTML-frformateradChar"/>
+    <w:uiPriority w:val="99"/>
+    <w:unhideWhenUsed/>
+    <w:rsid w:val="002143F3"/>
+    <w:pPr>
+      <w:tabs>
+        <w:tab w:val="left" w:pos="916"/>
+        <w:tab w:val="left" w:pos="1832"/>
+        <w:tab w:val="left" w:pos="2748"/>
+        <w:tab w:val="left" w:pos="3664"/>
+        <w:tab w:val="left" w:pos="4580"/>
+        <w:tab w:val="left" w:pos="5496"/>
+        <w:tab w:val="left" w:pos="6412"/>
+        <w:tab w:val="left" w:pos="7328"/>
+        <w:tab w:val="left" w:pos="8244"/>
+        <w:tab w:val="left" w:pos="9160"/>
+        <w:tab w:val="left" w:pos="10076"/>
+        <w:tab w:val="left" w:pos="10992"/>
+        <w:tab w:val="left" w:pos="11908"/>
+        <w:tab w:val="left" w:pos="12824"/>
+        <w:tab w:val="left" w:pos="13740"/>
+        <w:tab w:val="left" w:pos="14656"/>
+      </w:tabs>
+      <w:spacing w:after="0" w:line="240" w:lineRule="auto"/>
+    </w:pPr>
+    <w:rPr>
+      <w:rFonts w:ascii="Courier New" w:eastAsia="Times New Roman" w:hAnsi="Courier New" w:cs="Courier New"/>
+      <w:sz w:val="20"/>
+      <w:szCs w:val="20"/>
+      <w:lang w:eastAsia="sv-SE"/>
+    </w:rPr>
+  </w:style>
+  <w:style w:type="character" w:customStyle="1" w:styleId="HTML-frformateradChar">
+    <w:name w:val="HTML - förformaterad Char"/>
+    <w:basedOn w:val="Standardstycketeckensnitt"/>
+    <w:link w:val="HTML-frformaterad"/>
+    <w:uiPriority w:val="99"/>
+    <w:rsid w:val="002143F3"/>
+    <w:rPr>
+      <w:rFonts w:ascii="Courier New" w:eastAsia="Times New Roman" w:hAnsi="Courier New" w:cs="Courier New"/>
+      <w:sz w:val="20"/>
+      <w:szCs w:val="20"/>
+      <w:lang w:eastAsia="sv-SE"/>
+    </w:rPr>
+  </w:style>
+  <w:style w:type="character" w:customStyle="1" w:styleId="pl-k">
+    <w:name w:val="pl-k"/>
+    <w:basedOn w:val="Standardstycketeckensnitt"/>
+    <w:rsid w:val="002143F3"/>
+  </w:style>
 </w:styles>
 </file>
 

</xml_diff>